<commit_message>
Add Judul Hlm, Kata Pengantar, & Daftar Isi
</commit_message>
<xml_diff>
--- a/HCI-Makalah-Kelompok1.docx
+++ b/HCI-Makalah-Kelompok1.docx
@@ -4,20 +4,1938 @@
   <w:body>
     <w:p>
       <w:pPr>
+        <w:pStyle w:val="Judul"/>
+        <w:rPr>
+          <w:sz w:val="38"/>
+          <w:szCs w:val="30"/>
+        </w:rPr>
+      </w:pPr>
+      <w:r>
+        <w:rPr>
+          <w:sz w:val="38"/>
+          <w:szCs w:val="30"/>
+        </w:rPr>
+        <w:t>GROUPWARE &amp; COMPUTER SUPPORTED COOPERATIVE WORK</w:t>
+      </w:r>
+    </w:p>
+    <w:p>
+      <w:pPr>
+        <w:pStyle w:val="Judul"/>
+        <w:rPr>
+          <w:sz w:val="30"/>
+          <w:szCs w:val="20"/>
+        </w:rPr>
+      </w:pPr>
+      <w:r>
+        <w:rPr>
+          <w:sz w:val="30"/>
+          <w:szCs w:val="20"/>
+        </w:rPr>
+        <w:t xml:space="preserve">Tugas Mata Kuliah </w:t>
+      </w:r>
+    </w:p>
+    <w:p>
+      <w:pPr>
+        <w:pStyle w:val="Judul"/>
+        <w:rPr>
+          <w:sz w:val="30"/>
+          <w:szCs w:val="20"/>
+        </w:rPr>
+      </w:pPr>
+      <w:r>
+        <w:rPr>
+          <w:sz w:val="30"/>
+          <w:szCs w:val="20"/>
+        </w:rPr>
+        <w:t>HUMAN COMPUTER INTERACTION</w:t>
+      </w:r>
+    </w:p>
+    <w:p>
+      <w:r>
+        <w:t xml:space="preserve"> </w:t>
+      </w:r>
+    </w:p>
+    <w:p>
+      <w:pPr>
+        <w:pStyle w:val="Judul"/>
+        <w:rPr>
+          <w:rFonts w:eastAsia="Calibri"/>
+        </w:rPr>
+      </w:pPr>
+      <w:r>
+        <w:rPr>
+          <w:noProof/>
+        </w:rPr>
+        <w:drawing>
+          <wp:inline distT="0" distB="0" distL="0" distR="0" wp14:anchorId="50D82EBF" wp14:editId="3D956EA5">
+            <wp:extent cx="2258906" cy="2125980"/>
+            <wp:effectExtent l="0" t="0" r="8255" b="7620"/>
+            <wp:docPr id="1" name="Picture 59"/>
+            <wp:cNvGraphicFramePr/>
+            <a:graphic xmlns:a="http://schemas.openxmlformats.org/drawingml/2006/main">
+              <a:graphicData uri="http://schemas.openxmlformats.org/drawingml/2006/picture">
+                <pic:pic xmlns:pic="http://schemas.openxmlformats.org/drawingml/2006/picture">
+                  <pic:nvPicPr>
+                    <pic:cNvPr id="0" name="Picture 59"/>
+                    <pic:cNvPicPr/>
+                  </pic:nvPicPr>
+                  <pic:blipFill>
+                    <a:blip r:embed="rId7"/>
+                    <a:stretch/>
+                  </pic:blipFill>
+                  <pic:spPr bwMode="auto">
+                    <a:xfrm>
+                      <a:off x="0" y="0"/>
+                      <a:ext cx="2265584" cy="2132265"/>
+                    </a:xfrm>
+                    <a:prstGeom prst="rect">
+                      <a:avLst/>
+                    </a:prstGeom>
+                  </pic:spPr>
+                </pic:pic>
+              </a:graphicData>
+            </a:graphic>
+          </wp:inline>
+        </w:drawing>
+      </w:r>
+    </w:p>
+    <w:p/>
+    <w:p>
+      <w:pPr>
+        <w:pStyle w:val="Judul"/>
+        <w:rPr>
+          <w:sz w:val="28"/>
+          <w:szCs w:val="18"/>
+        </w:rPr>
+      </w:pPr>
+      <w:r>
+        <w:rPr>
+          <w:sz w:val="28"/>
+          <w:szCs w:val="18"/>
+        </w:rPr>
+        <w:t>DISUSUN OLEH :</w:t>
+      </w:r>
+    </w:p>
+    <w:p>
+      <w:pPr>
+        <w:pStyle w:val="Judul"/>
+        <w:rPr>
+          <w:sz w:val="28"/>
+          <w:szCs w:val="18"/>
+        </w:rPr>
+      </w:pPr>
+      <w:r>
+        <w:rPr>
+          <w:sz w:val="28"/>
+          <w:szCs w:val="18"/>
+        </w:rPr>
+        <w:t>KELOMPOK 1</w:t>
+      </w:r>
+    </w:p>
+    <w:p>
+      <w:pPr>
+        <w:pStyle w:val="Judul"/>
+        <w:rPr>
+          <w:sz w:val="28"/>
+          <w:szCs w:val="18"/>
+        </w:rPr>
+      </w:pPr>
+      <w:r>
+        <w:rPr>
+          <w:sz w:val="28"/>
+          <w:szCs w:val="18"/>
+        </w:rPr>
+        <w:t>Nazril Anbiya Rasyada (310124023851)</w:t>
+      </w:r>
+    </w:p>
+    <w:p>
+      <w:pPr>
+        <w:pStyle w:val="Judul"/>
+        <w:rPr>
+          <w:sz w:val="28"/>
+          <w:szCs w:val="18"/>
+        </w:rPr>
+      </w:pPr>
+      <w:r>
+        <w:rPr>
+          <w:sz w:val="28"/>
+          <w:szCs w:val="18"/>
+        </w:rPr>
+        <w:t>Jonathan Andrew Wijaya (310124023844)</w:t>
+      </w:r>
+    </w:p>
+    <w:p>
+      <w:pPr>
+        <w:pStyle w:val="Judul"/>
+        <w:rPr>
+          <w:sz w:val="28"/>
+          <w:szCs w:val="18"/>
+        </w:rPr>
+      </w:pPr>
+      <w:r>
+        <w:rPr>
+          <w:sz w:val="28"/>
+          <w:szCs w:val="18"/>
+        </w:rPr>
+        <w:t>Valentinus Bolly Wuran Tedez (310124023876)</w:t>
+      </w:r>
+    </w:p>
+    <w:p>
+      <w:pPr>
+        <w:pStyle w:val="Judul"/>
+        <w:rPr>
+          <w:sz w:val="28"/>
+          <w:szCs w:val="18"/>
+        </w:rPr>
+      </w:pPr>
+      <w:r>
+        <w:rPr>
+          <w:sz w:val="28"/>
+          <w:szCs w:val="18"/>
+        </w:rPr>
+        <w:t>Akmal Ramadhani (310124023863)</w:t>
+      </w:r>
+    </w:p>
+    <w:p>
+      <w:pPr>
+        <w:pStyle w:val="Judul"/>
+        <w:rPr>
+          <w:sz w:val="28"/>
+          <w:szCs w:val="18"/>
+        </w:rPr>
+      </w:pPr>
+    </w:p>
+    <w:p>
+      <w:pPr>
+        <w:pStyle w:val="Judul"/>
+        <w:rPr>
+          <w:sz w:val="28"/>
+          <w:szCs w:val="18"/>
+        </w:rPr>
+      </w:pPr>
+    </w:p>
+    <w:p>
+      <w:pPr>
+        <w:pStyle w:val="Judul"/>
+        <w:spacing w:line="360" w:lineRule="auto"/>
+        <w:rPr>
+          <w:sz w:val="30"/>
+          <w:szCs w:val="20"/>
+        </w:rPr>
+        <w:sectPr>
+          <w:pgSz w:w="11906" w:h="16838"/>
+          <w:pgMar w:top="2268" w:right="1701" w:bottom="1701" w:left="2268" w:header="720" w:footer="720" w:gutter="0"/>
+          <w:cols w:space="720"/>
+        </w:sectPr>
+      </w:pPr>
+      <w:r>
+        <w:rPr>
+          <w:sz w:val="30"/>
+          <w:szCs w:val="20"/>
+        </w:rPr>
+        <w:t>PROGRAM STUDI TEKNIK INFORMATIKA</w:t>
+      </w:r>
+      <w:r>
+        <w:rPr>
+          <w:sz w:val="30"/>
+          <w:szCs w:val="20"/>
+        </w:rPr>
+        <w:br/>
+      </w:r>
+      <w:r>
+        <w:rPr>
+          <w:sz w:val="30"/>
+          <w:szCs w:val="20"/>
+        </w:rPr>
+        <w:t xml:space="preserve">SEKOLAH TINGGI MANAJEMEN INFORMATIKA DAN KOMPUTER (STMIK) BANJARBARU </w:t>
+      </w:r>
+      <w:r>
+        <w:rPr>
+          <w:sz w:val="30"/>
+          <w:szCs w:val="20"/>
+        </w:rPr>
+        <w:br/>
+        <w:t>2025</w:t>
+      </w:r>
+    </w:p>
+    <w:p>
+      <w:pPr>
+        <w:pStyle w:val="Judul"/>
+        <w:spacing w:line="360" w:lineRule="auto"/>
+        <w:rPr>
+          <w:sz w:val="30"/>
+          <w:szCs w:val="20"/>
+        </w:rPr>
+        <w:sectPr>
+          <w:type w:val="continuous"/>
+          <w:pgSz w:w="11906" w:h="16838"/>
+          <w:pgMar w:top="2268" w:right="1701" w:bottom="1701" w:left="2268" w:header="720" w:footer="720" w:gutter="0"/>
+          <w:cols w:space="720"/>
+        </w:sectPr>
+      </w:pPr>
+    </w:p>
+    <w:p>
+      <w:pPr>
+        <w:pStyle w:val="Heading1"/>
+      </w:pPr>
+      <w:bookmarkStart w:id="0" w:name="_Toc1"/>
+      <w:bookmarkStart w:id="1" w:name="_Toc214624851"/>
+      <w:r>
+        <w:lastRenderedPageBreak/>
+        <w:t>KATA PENGANTAR</w:t>
+      </w:r>
+      <w:bookmarkEnd w:id="0"/>
+      <w:bookmarkEnd w:id="1"/>
+    </w:p>
+    <w:p>
+      <w:pPr>
+        <w:spacing w:before="173"/>
+        <w:ind w:right="46"/>
+      </w:pPr>
+      <w:r>
+        <w:t>Puji syukur yang sebesar-besarnya saya panjatkan kepada Tuhan Yang Maha Esa atas berkat dan karunianya yang memungkinkan pencarian sumber materi serta penulisan makalah yang berjudul "</w:t>
+      </w:r>
+      <w:r>
+        <w:rPr>
+          <w:bCs/>
+          <w:color w:val="222222"/>
+        </w:rPr>
+        <w:t>GROUPWARE &amp; COMPUTER SUPPORTED COOPERATIVE WORK</w:t>
+      </w:r>
+      <w:r>
+        <w:t>".</w:t>
+      </w:r>
+    </w:p>
+    <w:p>
+      <w:pPr>
+        <w:ind w:right="46"/>
+      </w:pPr>
+      <w:r>
+        <w:t>Adapun penulisan makalah ini bertujuan untuk pelaksanaan tugas oleh</w:t>
+      </w:r>
+      <w:r>
+        <w:t xml:space="preserve"> </w:t>
+      </w:r>
+      <w:r>
+        <w:rPr>
+          <w:b/>
+          <w:bCs/>
+        </w:rPr>
+        <w:t> </w:t>
+      </w:r>
+      <w:r>
+        <w:t xml:space="preserve">H. </w:t>
+      </w:r>
+      <w:r>
+        <w:t>Fitriyadi</w:t>
+      </w:r>
+      <w:r>
+        <w:t>, S.Pi., M.Kom</w:t>
+      </w:r>
+      <w:r>
+        <w:t xml:space="preserve">. dosen mata kuliah </w:t>
+      </w:r>
+      <w:r>
+        <w:t xml:space="preserve">Human-Computer Interaction </w:t>
+      </w:r>
+      <w:r>
+        <w:t>dalam rangka menjelaskan</w:t>
+      </w:r>
+      <w:r>
+        <w:t xml:space="preserve"> Groupware dan Computer Supported Cooperative Work (CSCW) dan bagaimana kedua hal tersebut mempengaruhi interaksi antar manusia dan komputer</w:t>
+      </w:r>
+      <w:r>
+        <w:t xml:space="preserve">. </w:t>
+      </w:r>
+    </w:p>
+    <w:p>
+      <w:pPr>
+        <w:ind w:right="46"/>
+      </w:pPr>
+      <w:r>
+        <w:t>Para p</w:t>
+      </w:r>
+      <w:r>
+        <w:t>enulis menyadari  bahwa penulisan makalah ini masih jauh dari kesempurnaan. Oleh karena itu penulis mengharapkan kritik dan saran dari para pembaca. Sekian dari penulis semoga makalah ini bisa menjadi manfaat bagi para pembaca.</w:t>
+      </w:r>
+    </w:p>
+    <w:p>
+      <w:pPr>
+        <w:spacing w:line="240" w:lineRule="auto"/>
+        <w:jc w:val="right"/>
+      </w:pPr>
+      <w:r>
+        <w:t xml:space="preserve">Banjarbaru, Selasa </w:t>
+      </w:r>
+      <w:r>
+        <w:t>21</w:t>
+      </w:r>
+      <w:r>
+        <w:t xml:space="preserve">  </w:t>
+      </w:r>
+      <w:r>
+        <w:t>November</w:t>
+      </w:r>
+      <w:r>
+        <w:t xml:space="preserve"> 2025</w:t>
+      </w:r>
+    </w:p>
+    <w:p>
+      <w:pPr>
         <w:pStyle w:val="PlainText"/>
         <w:rPr>
           <w:rFonts w:ascii="Courier New" w:hAnsi="Courier New" w:cs="Courier New"/>
         </w:rPr>
       </w:pPr>
     </w:p>
+    <w:p>
+      <w:pPr>
+        <w:ind w:left="0" w:firstLine="0"/>
+      </w:pPr>
+      <w:r>
+        <w:rPr>
+          <w:noProof/>
+        </w:rPr>
+        <mc:AlternateContent>
+          <mc:Choice Requires="wps">
+            <w:drawing>
+              <wp:anchor distT="45720" distB="45720" distL="114300" distR="114300" simplePos="0" relativeHeight="251661312" behindDoc="0" locked="0" layoutInCell="1" allowOverlap="1" wp14:anchorId="50CE5ECD" wp14:editId="43286D10">
+                <wp:simplePos x="0" y="0"/>
+                <wp:positionH relativeFrom="margin">
+                  <wp:align>right</wp:align>
+                </wp:positionH>
+                <wp:positionV relativeFrom="paragraph">
+                  <wp:posOffset>129986</wp:posOffset>
+                </wp:positionV>
+                <wp:extent cx="2363813" cy="1704975"/>
+                <wp:effectExtent l="0" t="0" r="0" b="0"/>
+                <wp:wrapNone/>
+                <wp:docPr id="1192697816" name="Kotak Teks 2"/>
+                <wp:cNvGraphicFramePr>
+                  <a:graphicFrameLocks xmlns:a="http://schemas.openxmlformats.org/drawingml/2006/main"/>
+                </wp:cNvGraphicFramePr>
+                <a:graphic xmlns:a="http://schemas.openxmlformats.org/drawingml/2006/main">
+                  <a:graphicData uri="http://schemas.microsoft.com/office/word/2010/wordprocessingShape">
+                    <wps:wsp>
+                      <wps:cNvSpPr txBox="1">
+                        <a:spLocks noChangeArrowheads="1"/>
+                      </wps:cNvSpPr>
+                      <wps:spPr bwMode="auto">
+                        <a:xfrm>
+                          <a:off x="0" y="0"/>
+                          <a:ext cx="2363813" cy="1704975"/>
+                        </a:xfrm>
+                        <a:prstGeom prst="rect">
+                          <a:avLst/>
+                        </a:prstGeom>
+                        <a:noFill/>
+                        <a:ln w="9525">
+                          <a:noFill/>
+                          <a:miter lim="800000"/>
+                          <a:headEnd/>
+                          <a:tailEnd/>
+                        </a:ln>
+                      </wps:spPr>
+                      <wps:txbx>
+                        <w:txbxContent>
+                          <w:p>
+                            <w:pPr>
+                              <w:ind w:left="90" w:right="19" w:firstLine="0"/>
+                              <w:jc w:val="center"/>
+                              <w:rPr>
+                                <w:lang w:val="en-US"/>
+                              </w:rPr>
+                            </w:pPr>
+                            <w:r>
+                              <w:rPr>
+                                <w:lang w:val="en-US"/>
+                              </w:rPr>
+                              <w:t>Anggota</w:t>
+                            </w:r>
+                          </w:p>
+                          <w:p>
+                            <w:pPr>
+                              <w:ind w:left="90" w:right="19" w:firstLine="0"/>
+                              <w:jc w:val="center"/>
+                              <w:rPr>
+                                <w:lang w:val="en-US"/>
+                              </w:rPr>
+                            </w:pPr>
+                          </w:p>
+                          <w:p>
+                            <w:pPr>
+                              <w:ind w:left="90" w:right="19" w:firstLine="0"/>
+                              <w:jc w:val="center"/>
+                              <w:rPr>
+                                <w:lang w:val="en-US"/>
+                              </w:rPr>
+                            </w:pPr>
+                          </w:p>
+                          <w:p>
+                            <w:pPr>
+                              <w:ind w:left="90" w:right="19" w:firstLine="0"/>
+                              <w:jc w:val="center"/>
+                              <w:rPr>
+                                <w:u w:val="single"/>
+                                <w:lang w:val="en-US"/>
+                              </w:rPr>
+                            </w:pPr>
+                            <w:r>
+                              <w:rPr>
+                                <w:u w:val="single"/>
+                                <w:lang w:val="en-US"/>
+                              </w:rPr>
+                              <w:t>Jonathan Andrew Wijaya</w:t>
+                            </w:r>
+                            <w:r>
+                              <w:rPr>
+                                <w:u w:val="single"/>
+                                <w:lang w:val="en-US"/>
+                              </w:rPr>
+                              <w:br/>
+                            </w:r>
+                            <w:r>
+                              <w:rPr>
+                                <w:lang w:val="en-US"/>
+                              </w:rPr>
+                              <w:t>NIM: 310124023844</w:t>
+                            </w:r>
+                          </w:p>
+                          <w:p>
+                            <w:pPr>
+                              <w:ind w:left="90" w:right="19" w:firstLine="0"/>
+                              <w:jc w:val="center"/>
+                              <w:rPr>
+                                <w:lang w:val="en-US"/>
+                              </w:rPr>
+                            </w:pPr>
+                          </w:p>
+                          <w:p>
+                            <w:pPr>
+                              <w:ind w:left="90" w:right="19" w:firstLine="0"/>
+                              <w:jc w:val="center"/>
+                              <w:rPr>
+                                <w:lang w:val="en-US"/>
+                              </w:rPr>
+                            </w:pPr>
+                          </w:p>
+                          <w:p>
+                            <w:pPr>
+                              <w:ind w:left="90" w:right="19" w:firstLine="0"/>
+                              <w:jc w:val="center"/>
+                              <w:rPr>
+                                <w:lang w:val="en-US"/>
+                              </w:rPr>
+                            </w:pPr>
+                          </w:p>
+                        </w:txbxContent>
+                      </wps:txbx>
+                      <wps:bodyPr rot="0" vert="horz" wrap="square" lIns="91440" tIns="45720" rIns="91440" bIns="45720" anchor="t" anchorCtr="0">
+                        <a:noAutofit/>
+                      </wps:bodyPr>
+                    </wps:wsp>
+                  </a:graphicData>
+                </a:graphic>
+                <wp14:sizeRelH relativeFrom="margin">
+                  <wp14:pctWidth>0</wp14:pctWidth>
+                </wp14:sizeRelH>
+                <wp14:sizeRelV relativeFrom="margin">
+                  <wp14:pctHeight>0</wp14:pctHeight>
+                </wp14:sizeRelV>
+              </wp:anchor>
+            </w:drawing>
+          </mc:Choice>
+          <mc:Fallback>
+            <w:pict>
+              <v:shapetype w14:anchorId="50CE5ECD" id="_x0000_t202" coordsize="21600,21600" o:spt="202" path="m,l,21600r21600,l21600,xe">
+                <v:stroke joinstyle="miter"/>
+                <v:path gradientshapeok="t" o:connecttype="rect"/>
+              </v:shapetype>
+              <v:shape id="Kotak Teks 2" o:spid="_x0000_s1026" type="#_x0000_t202" style="position:absolute;left:0;text-align:left;margin-left:134.95pt;margin-top:10.25pt;width:186.15pt;height:134.25pt;z-index:251661312;visibility:visible;mso-wrap-style:square;mso-width-percent:0;mso-height-percent:0;mso-wrap-distance-left:9pt;mso-wrap-distance-top:3.6pt;mso-wrap-distance-right:9pt;mso-wrap-distance-bottom:3.6pt;mso-position-horizontal:right;mso-position-horizontal-relative:margin;mso-position-vertical:absolute;mso-position-vertical-relative:text;mso-width-percent:0;mso-height-percent:0;mso-width-relative:margin;mso-height-relative:margin;v-text-anchor:top" o:gfxdata="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" filled="f" stroked="f">
+                <v:textbox>
+                  <w:txbxContent>
+                    <w:p>
+                      <w:pPr>
+                        <w:ind w:left="90" w:right="19" w:firstLine="0"/>
+                        <w:jc w:val="center"/>
+                        <w:rPr>
+                          <w:lang w:val="en-US"/>
+                        </w:rPr>
+                      </w:pPr>
+                      <w:r>
+                        <w:rPr>
+                          <w:lang w:val="en-US"/>
+                        </w:rPr>
+                        <w:t>Anggota</w:t>
+                      </w:r>
+                    </w:p>
+                    <w:p>
+                      <w:pPr>
+                        <w:ind w:left="90" w:right="19" w:firstLine="0"/>
+                        <w:jc w:val="center"/>
+                        <w:rPr>
+                          <w:lang w:val="en-US"/>
+                        </w:rPr>
+                      </w:pPr>
+                    </w:p>
+                    <w:p>
+                      <w:pPr>
+                        <w:ind w:left="90" w:right="19" w:firstLine="0"/>
+                        <w:jc w:val="center"/>
+                        <w:rPr>
+                          <w:lang w:val="en-US"/>
+                        </w:rPr>
+                      </w:pPr>
+                    </w:p>
+                    <w:p>
+                      <w:pPr>
+                        <w:ind w:left="90" w:right="19" w:firstLine="0"/>
+                        <w:jc w:val="center"/>
+                        <w:rPr>
+                          <w:u w:val="single"/>
+                          <w:lang w:val="en-US"/>
+                        </w:rPr>
+                      </w:pPr>
+                      <w:r>
+                        <w:rPr>
+                          <w:u w:val="single"/>
+                          <w:lang w:val="en-US"/>
+                        </w:rPr>
+                        <w:t>Jonathan Andrew Wijaya</w:t>
+                      </w:r>
+                      <w:r>
+                        <w:rPr>
+                          <w:u w:val="single"/>
+                          <w:lang w:val="en-US"/>
+                        </w:rPr>
+                        <w:br/>
+                      </w:r>
+                      <w:r>
+                        <w:rPr>
+                          <w:lang w:val="en-US"/>
+                        </w:rPr>
+                        <w:t>NIM: 310124023844</w:t>
+                      </w:r>
+                    </w:p>
+                    <w:p>
+                      <w:pPr>
+                        <w:ind w:left="90" w:right="19" w:firstLine="0"/>
+                        <w:jc w:val="center"/>
+                        <w:rPr>
+                          <w:lang w:val="en-US"/>
+                        </w:rPr>
+                      </w:pPr>
+                    </w:p>
+                    <w:p>
+                      <w:pPr>
+                        <w:ind w:left="90" w:right="19" w:firstLine="0"/>
+                        <w:jc w:val="center"/>
+                        <w:rPr>
+                          <w:lang w:val="en-US"/>
+                        </w:rPr>
+                      </w:pPr>
+                    </w:p>
+                    <w:p>
+                      <w:pPr>
+                        <w:ind w:left="90" w:right="19" w:firstLine="0"/>
+                        <w:jc w:val="center"/>
+                        <w:rPr>
+                          <w:lang w:val="en-US"/>
+                        </w:rPr>
+                      </w:pPr>
+                    </w:p>
+                  </w:txbxContent>
+                </v:textbox>
+                <w10:wrap anchorx="margin"/>
+              </v:shape>
+            </w:pict>
+          </mc:Fallback>
+        </mc:AlternateContent>
+      </w:r>
+      <w:r>
+        <w:rPr>
+          <w:noProof/>
+        </w:rPr>
+        <mc:AlternateContent>
+          <mc:Choice Requires="wps">
+            <w:drawing>
+              <wp:anchor distT="45720" distB="45720" distL="114300" distR="114300" simplePos="0" relativeHeight="251665408" behindDoc="0" locked="0" layoutInCell="1" allowOverlap="1" wp14:anchorId="5E8D833E" wp14:editId="57D65B6B">
+                <wp:simplePos x="0" y="0"/>
+                <wp:positionH relativeFrom="margin">
+                  <wp:align>right</wp:align>
+                </wp:positionH>
+                <wp:positionV relativeFrom="paragraph">
+                  <wp:posOffset>1950548</wp:posOffset>
+                </wp:positionV>
+                <wp:extent cx="2199279" cy="1532238"/>
+                <wp:effectExtent l="0" t="0" r="0" b="0"/>
+                <wp:wrapNone/>
+                <wp:docPr id="328577765" name="Kotak Teks 2"/>
+                <wp:cNvGraphicFramePr>
+                  <a:graphicFrameLocks xmlns:a="http://schemas.openxmlformats.org/drawingml/2006/main"/>
+                </wp:cNvGraphicFramePr>
+                <a:graphic xmlns:a="http://schemas.openxmlformats.org/drawingml/2006/main">
+                  <a:graphicData uri="http://schemas.microsoft.com/office/word/2010/wordprocessingShape">
+                    <wps:wsp>
+                      <wps:cNvSpPr txBox="1">
+                        <a:spLocks noChangeArrowheads="1"/>
+                      </wps:cNvSpPr>
+                      <wps:spPr bwMode="auto">
+                        <a:xfrm>
+                          <a:off x="0" y="0"/>
+                          <a:ext cx="2199279" cy="1532238"/>
+                        </a:xfrm>
+                        <a:prstGeom prst="rect">
+                          <a:avLst/>
+                        </a:prstGeom>
+                        <a:noFill/>
+                        <a:ln w="9525">
+                          <a:noFill/>
+                          <a:miter lim="800000"/>
+                          <a:headEnd/>
+                          <a:tailEnd/>
+                        </a:ln>
+                      </wps:spPr>
+                      <wps:txbx>
+                        <w:txbxContent>
+                          <w:p>
+                            <w:pPr>
+                              <w:ind w:left="90" w:right="19" w:firstLine="0"/>
+                              <w:jc w:val="center"/>
+                              <w:rPr>
+                                <w:lang w:val="en-US"/>
+                              </w:rPr>
+                            </w:pPr>
+                            <w:r>
+                              <w:rPr>
+                                <w:lang w:val="en-US"/>
+                              </w:rPr>
+                              <w:t>Anggota</w:t>
+                            </w:r>
+                          </w:p>
+                          <w:p>
+                            <w:pPr>
+                              <w:ind w:left="90" w:right="19" w:firstLine="0"/>
+                              <w:jc w:val="center"/>
+                              <w:rPr>
+                                <w:lang w:val="en-US"/>
+                              </w:rPr>
+                            </w:pPr>
+                          </w:p>
+                          <w:p>
+                            <w:pPr>
+                              <w:ind w:left="90" w:right="19" w:firstLine="0"/>
+                              <w:jc w:val="center"/>
+                              <w:rPr>
+                                <w:lang w:val="en-US"/>
+                              </w:rPr>
+                            </w:pPr>
+                          </w:p>
+                          <w:p>
+                            <w:pPr>
+                              <w:ind w:left="90" w:right="19" w:firstLine="0"/>
+                              <w:jc w:val="center"/>
+                              <w:rPr>
+                                <w:u w:val="single"/>
+                                <w:lang w:val="en-US"/>
+                              </w:rPr>
+                            </w:pPr>
+                            <w:r>
+                              <w:rPr>
+                                <w:u w:val="single"/>
+                                <w:lang w:val="en-US"/>
+                              </w:rPr>
+                              <w:t>Valentinus Bolly Wuran Tedez</w:t>
+                            </w:r>
+                            <w:r>
+                              <w:rPr>
+                                <w:u w:val="single"/>
+                                <w:lang w:val="en-US"/>
+                              </w:rPr>
+                              <w:br/>
+                            </w:r>
+                            <w:r>
+                              <w:rPr>
+                                <w:lang w:val="en-US"/>
+                              </w:rPr>
+                              <w:t>NIM: 3101240238</w:t>
+                            </w:r>
+                            <w:r>
+                              <w:rPr>
+                                <w:lang w:val="en-US"/>
+                              </w:rPr>
+                              <w:t>76</w:t>
+                            </w:r>
+                          </w:p>
+                          <w:p>
+                            <w:pPr>
+                              <w:ind w:left="90" w:right="19" w:firstLine="0"/>
+                              <w:jc w:val="center"/>
+                              <w:rPr>
+                                <w:lang w:val="en-US"/>
+                              </w:rPr>
+                            </w:pPr>
+                          </w:p>
+                          <w:p>
+                            <w:pPr>
+                              <w:ind w:left="90" w:right="19" w:firstLine="0"/>
+                              <w:jc w:val="center"/>
+                              <w:rPr>
+                                <w:lang w:val="en-US"/>
+                              </w:rPr>
+                            </w:pPr>
+                          </w:p>
+                          <w:p>
+                            <w:pPr>
+                              <w:ind w:left="90" w:right="19" w:firstLine="0"/>
+                              <w:jc w:val="center"/>
+                              <w:rPr>
+                                <w:lang w:val="en-US"/>
+                              </w:rPr>
+                            </w:pPr>
+                          </w:p>
+                        </w:txbxContent>
+                      </wps:txbx>
+                      <wps:bodyPr rot="0" vert="horz" wrap="square" lIns="91440" tIns="45720" rIns="91440" bIns="45720" anchor="t" anchorCtr="0">
+                        <a:noAutofit/>
+                      </wps:bodyPr>
+                    </wps:wsp>
+                  </a:graphicData>
+                </a:graphic>
+                <wp14:sizeRelH relativeFrom="margin">
+                  <wp14:pctWidth>0</wp14:pctWidth>
+                </wp14:sizeRelH>
+                <wp14:sizeRelV relativeFrom="margin">
+                  <wp14:pctHeight>0</wp14:pctHeight>
+                </wp14:sizeRelV>
+              </wp:anchor>
+            </w:drawing>
+          </mc:Choice>
+          <mc:Fallback>
+            <w:pict>
+              <v:shape w14:anchorId="5E8D833E" id="_x0000_s1027" type="#_x0000_t202" style="position:absolute;left:0;text-align:left;margin-left:121.95pt;margin-top:153.6pt;width:173.15pt;height:120.65pt;z-index:251665408;visibility:visible;mso-wrap-style:square;mso-width-percent:0;mso-height-percent:0;mso-wrap-distance-left:9pt;mso-wrap-distance-top:3.6pt;mso-wrap-distance-right:9pt;mso-wrap-distance-bottom:3.6pt;mso-position-horizontal:right;mso-position-horizontal-relative:margin;mso-position-vertical:absolute;mso-position-vertical-relative:text;mso-width-percent:0;mso-height-percent:0;mso-width-relative:margin;mso-height-relative:margin;v-text-anchor:top" o:gfxdata="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" filled="f" stroked="f">
+                <v:textbox>
+                  <w:txbxContent>
+                    <w:p>
+                      <w:pPr>
+                        <w:ind w:left="90" w:right="19" w:firstLine="0"/>
+                        <w:jc w:val="center"/>
+                        <w:rPr>
+                          <w:lang w:val="en-US"/>
+                        </w:rPr>
+                      </w:pPr>
+                      <w:r>
+                        <w:rPr>
+                          <w:lang w:val="en-US"/>
+                        </w:rPr>
+                        <w:t>Anggota</w:t>
+                      </w:r>
+                    </w:p>
+                    <w:p>
+                      <w:pPr>
+                        <w:ind w:left="90" w:right="19" w:firstLine="0"/>
+                        <w:jc w:val="center"/>
+                        <w:rPr>
+                          <w:lang w:val="en-US"/>
+                        </w:rPr>
+                      </w:pPr>
+                    </w:p>
+                    <w:p>
+                      <w:pPr>
+                        <w:ind w:left="90" w:right="19" w:firstLine="0"/>
+                        <w:jc w:val="center"/>
+                        <w:rPr>
+                          <w:lang w:val="en-US"/>
+                        </w:rPr>
+                      </w:pPr>
+                    </w:p>
+                    <w:p>
+                      <w:pPr>
+                        <w:ind w:left="90" w:right="19" w:firstLine="0"/>
+                        <w:jc w:val="center"/>
+                        <w:rPr>
+                          <w:u w:val="single"/>
+                          <w:lang w:val="en-US"/>
+                        </w:rPr>
+                      </w:pPr>
+                      <w:r>
+                        <w:rPr>
+                          <w:u w:val="single"/>
+                          <w:lang w:val="en-US"/>
+                        </w:rPr>
+                        <w:t>Valentinus Bolly Wuran Tedez</w:t>
+                      </w:r>
+                      <w:r>
+                        <w:rPr>
+                          <w:u w:val="single"/>
+                          <w:lang w:val="en-US"/>
+                        </w:rPr>
+                        <w:br/>
+                      </w:r>
+                      <w:r>
+                        <w:rPr>
+                          <w:lang w:val="en-US"/>
+                        </w:rPr>
+                        <w:t>NIM: 3101240238</w:t>
+                      </w:r>
+                      <w:r>
+                        <w:rPr>
+                          <w:lang w:val="en-US"/>
+                        </w:rPr>
+                        <w:t>76</w:t>
+                      </w:r>
+                    </w:p>
+                    <w:p>
+                      <w:pPr>
+                        <w:ind w:left="90" w:right="19" w:firstLine="0"/>
+                        <w:jc w:val="center"/>
+                        <w:rPr>
+                          <w:lang w:val="en-US"/>
+                        </w:rPr>
+                      </w:pPr>
+                    </w:p>
+                    <w:p>
+                      <w:pPr>
+                        <w:ind w:left="90" w:right="19" w:firstLine="0"/>
+                        <w:jc w:val="center"/>
+                        <w:rPr>
+                          <w:lang w:val="en-US"/>
+                        </w:rPr>
+                      </w:pPr>
+                    </w:p>
+                    <w:p>
+                      <w:pPr>
+                        <w:ind w:left="90" w:right="19" w:firstLine="0"/>
+                        <w:jc w:val="center"/>
+                        <w:rPr>
+                          <w:lang w:val="en-US"/>
+                        </w:rPr>
+                      </w:pPr>
+                    </w:p>
+                  </w:txbxContent>
+                </v:textbox>
+                <w10:wrap anchorx="margin"/>
+              </v:shape>
+            </w:pict>
+          </mc:Fallback>
+        </mc:AlternateContent>
+      </w:r>
+      <w:r>
+        <w:rPr>
+          <w:noProof/>
+        </w:rPr>
+        <mc:AlternateContent>
+          <mc:Choice Requires="wps">
+            <w:drawing>
+              <wp:anchor distT="45720" distB="45720" distL="114300" distR="114300" simplePos="0" relativeHeight="251663360" behindDoc="0" locked="0" layoutInCell="1" allowOverlap="1" wp14:anchorId="2F1F1F88" wp14:editId="5AF237D7">
+                <wp:simplePos x="0" y="0"/>
+                <wp:positionH relativeFrom="margin">
+                  <wp:align>left</wp:align>
+                </wp:positionH>
+                <wp:positionV relativeFrom="paragraph">
+                  <wp:posOffset>1953895</wp:posOffset>
+                </wp:positionV>
+                <wp:extent cx="1721708" cy="1532238"/>
+                <wp:effectExtent l="0" t="0" r="0" b="0"/>
+                <wp:wrapNone/>
+                <wp:docPr id="725067045" name="Kotak Teks 2"/>
+                <wp:cNvGraphicFramePr>
+                  <a:graphicFrameLocks xmlns:a="http://schemas.openxmlformats.org/drawingml/2006/main"/>
+                </wp:cNvGraphicFramePr>
+                <a:graphic xmlns:a="http://schemas.openxmlformats.org/drawingml/2006/main">
+                  <a:graphicData uri="http://schemas.microsoft.com/office/word/2010/wordprocessingShape">
+                    <wps:wsp>
+                      <wps:cNvSpPr txBox="1">
+                        <a:spLocks noChangeArrowheads="1"/>
+                      </wps:cNvSpPr>
+                      <wps:spPr bwMode="auto">
+                        <a:xfrm>
+                          <a:off x="0" y="0"/>
+                          <a:ext cx="1721708" cy="1532238"/>
+                        </a:xfrm>
+                        <a:prstGeom prst="rect">
+                          <a:avLst/>
+                        </a:prstGeom>
+                        <a:noFill/>
+                        <a:ln w="9525">
+                          <a:noFill/>
+                          <a:miter lim="800000"/>
+                          <a:headEnd/>
+                          <a:tailEnd/>
+                        </a:ln>
+                      </wps:spPr>
+                      <wps:txbx>
+                        <w:txbxContent>
+                          <w:p>
+                            <w:pPr>
+                              <w:ind w:left="90" w:right="19" w:firstLine="0"/>
+                              <w:jc w:val="center"/>
+                              <w:rPr>
+                                <w:lang w:val="en-US"/>
+                              </w:rPr>
+                            </w:pPr>
+                            <w:r>
+                              <w:rPr>
+                                <w:lang w:val="en-US"/>
+                              </w:rPr>
+                              <w:t>Anggota</w:t>
+                            </w:r>
+                          </w:p>
+                          <w:p>
+                            <w:pPr>
+                              <w:ind w:left="90" w:right="19" w:firstLine="0"/>
+                              <w:jc w:val="center"/>
+                              <w:rPr>
+                                <w:lang w:val="en-US"/>
+                              </w:rPr>
+                            </w:pPr>
+                          </w:p>
+                          <w:p>
+                            <w:pPr>
+                              <w:ind w:left="90" w:right="19" w:firstLine="0"/>
+                              <w:jc w:val="center"/>
+                              <w:rPr>
+                                <w:lang w:val="en-US"/>
+                              </w:rPr>
+                            </w:pPr>
+                          </w:p>
+                          <w:p>
+                            <w:pPr>
+                              <w:ind w:left="90" w:right="19" w:firstLine="0"/>
+                              <w:jc w:val="center"/>
+                              <w:rPr>
+                                <w:u w:val="single"/>
+                                <w:lang w:val="en-US"/>
+                              </w:rPr>
+                            </w:pPr>
+                            <w:r>
+                              <w:rPr>
+                                <w:u w:val="single"/>
+                                <w:lang w:val="en-US"/>
+                              </w:rPr>
+                              <w:t>Akmal Ramadhani</w:t>
+                            </w:r>
+                            <w:r>
+                              <w:rPr>
+                                <w:u w:val="single"/>
+                                <w:lang w:val="en-US"/>
+                              </w:rPr>
+                              <w:br/>
+                            </w:r>
+                            <w:r>
+                              <w:rPr>
+                                <w:lang w:val="en-US"/>
+                              </w:rPr>
+                              <w:t>NIM: 3101240238</w:t>
+                            </w:r>
+                            <w:r>
+                              <w:rPr>
+                                <w:lang w:val="en-US"/>
+                              </w:rPr>
+                              <w:t>63</w:t>
+                            </w:r>
+                          </w:p>
+                          <w:p>
+                            <w:pPr>
+                              <w:ind w:left="90" w:right="19" w:firstLine="0"/>
+                              <w:jc w:val="center"/>
+                              <w:rPr>
+                                <w:lang w:val="en-US"/>
+                              </w:rPr>
+                            </w:pPr>
+                          </w:p>
+                          <w:p>
+                            <w:pPr>
+                              <w:ind w:left="90" w:right="19" w:firstLine="0"/>
+                              <w:jc w:val="center"/>
+                              <w:rPr>
+                                <w:lang w:val="en-US"/>
+                              </w:rPr>
+                            </w:pPr>
+                          </w:p>
+                          <w:p>
+                            <w:pPr>
+                              <w:ind w:left="90" w:right="19" w:firstLine="0"/>
+                              <w:jc w:val="center"/>
+                              <w:rPr>
+                                <w:lang w:val="en-US"/>
+                              </w:rPr>
+                            </w:pPr>
+                          </w:p>
+                        </w:txbxContent>
+                      </wps:txbx>
+                      <wps:bodyPr rot="0" vert="horz" wrap="square" lIns="91440" tIns="45720" rIns="91440" bIns="45720" anchor="t" anchorCtr="0">
+                        <a:noAutofit/>
+                      </wps:bodyPr>
+                    </wps:wsp>
+                  </a:graphicData>
+                </a:graphic>
+                <wp14:sizeRelH relativeFrom="margin">
+                  <wp14:pctWidth>0</wp14:pctWidth>
+                </wp14:sizeRelH>
+                <wp14:sizeRelV relativeFrom="margin">
+                  <wp14:pctHeight>0</wp14:pctHeight>
+                </wp14:sizeRelV>
+              </wp:anchor>
+            </w:drawing>
+          </mc:Choice>
+          <mc:Fallback>
+            <w:pict>
+              <v:shape w14:anchorId="2F1F1F88" id="_x0000_s1028" type="#_x0000_t202" style="position:absolute;left:0;text-align:left;margin-left:0;margin-top:153.85pt;width:135.55pt;height:120.65pt;z-index:251663360;visibility:visible;mso-wrap-style:square;mso-width-percent:0;mso-height-percent:0;mso-wrap-distance-left:9pt;mso-wrap-distance-top:3.6pt;mso-wrap-distance-right:9pt;mso-wrap-distance-bottom:3.6pt;mso-position-horizontal:left;mso-position-horizontal-relative:margin;mso-position-vertical:absolute;mso-position-vertical-relative:text;mso-width-percent:0;mso-height-percent:0;mso-width-relative:margin;mso-height-relative:margin;v-text-anchor:top" o:gfxdata="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" filled="f" stroked="f">
+                <v:textbox>
+                  <w:txbxContent>
+                    <w:p>
+                      <w:pPr>
+                        <w:ind w:left="90" w:right="19" w:firstLine="0"/>
+                        <w:jc w:val="center"/>
+                        <w:rPr>
+                          <w:lang w:val="en-US"/>
+                        </w:rPr>
+                      </w:pPr>
+                      <w:r>
+                        <w:rPr>
+                          <w:lang w:val="en-US"/>
+                        </w:rPr>
+                        <w:t>Anggota</w:t>
+                      </w:r>
+                    </w:p>
+                    <w:p>
+                      <w:pPr>
+                        <w:ind w:left="90" w:right="19" w:firstLine="0"/>
+                        <w:jc w:val="center"/>
+                        <w:rPr>
+                          <w:lang w:val="en-US"/>
+                        </w:rPr>
+                      </w:pPr>
+                    </w:p>
+                    <w:p>
+                      <w:pPr>
+                        <w:ind w:left="90" w:right="19" w:firstLine="0"/>
+                        <w:jc w:val="center"/>
+                        <w:rPr>
+                          <w:lang w:val="en-US"/>
+                        </w:rPr>
+                      </w:pPr>
+                    </w:p>
+                    <w:p>
+                      <w:pPr>
+                        <w:ind w:left="90" w:right="19" w:firstLine="0"/>
+                        <w:jc w:val="center"/>
+                        <w:rPr>
+                          <w:u w:val="single"/>
+                          <w:lang w:val="en-US"/>
+                        </w:rPr>
+                      </w:pPr>
+                      <w:r>
+                        <w:rPr>
+                          <w:u w:val="single"/>
+                          <w:lang w:val="en-US"/>
+                        </w:rPr>
+                        <w:t>Akmal Ramadhani</w:t>
+                      </w:r>
+                      <w:r>
+                        <w:rPr>
+                          <w:u w:val="single"/>
+                          <w:lang w:val="en-US"/>
+                        </w:rPr>
+                        <w:br/>
+                      </w:r>
+                      <w:r>
+                        <w:rPr>
+                          <w:lang w:val="en-US"/>
+                        </w:rPr>
+                        <w:t>NIM: 3101240238</w:t>
+                      </w:r>
+                      <w:r>
+                        <w:rPr>
+                          <w:lang w:val="en-US"/>
+                        </w:rPr>
+                        <w:t>63</w:t>
+                      </w:r>
+                    </w:p>
+                    <w:p>
+                      <w:pPr>
+                        <w:ind w:left="90" w:right="19" w:firstLine="0"/>
+                        <w:jc w:val="center"/>
+                        <w:rPr>
+                          <w:lang w:val="en-US"/>
+                        </w:rPr>
+                      </w:pPr>
+                    </w:p>
+                    <w:p>
+                      <w:pPr>
+                        <w:ind w:left="90" w:right="19" w:firstLine="0"/>
+                        <w:jc w:val="center"/>
+                        <w:rPr>
+                          <w:lang w:val="en-US"/>
+                        </w:rPr>
+                      </w:pPr>
+                    </w:p>
+                    <w:p>
+                      <w:pPr>
+                        <w:ind w:left="90" w:right="19" w:firstLine="0"/>
+                        <w:jc w:val="center"/>
+                        <w:rPr>
+                          <w:lang w:val="en-US"/>
+                        </w:rPr>
+                      </w:pPr>
+                    </w:p>
+                  </w:txbxContent>
+                </v:textbox>
+                <w10:wrap anchorx="margin"/>
+              </v:shape>
+            </w:pict>
+          </mc:Fallback>
+        </mc:AlternateContent>
+      </w:r>
+      <w:r>
+        <w:rPr>
+          <w:noProof/>
+        </w:rPr>
+        <mc:AlternateContent>
+          <mc:Choice Requires="wps">
+            <w:drawing>
+              <wp:anchor distT="45720" distB="45720" distL="114300" distR="114300" simplePos="0" relativeHeight="251659264" behindDoc="0" locked="0" layoutInCell="1" allowOverlap="1" wp14:anchorId="23ACFE2F" wp14:editId="1121301F">
+                <wp:simplePos x="0" y="0"/>
+                <wp:positionH relativeFrom="margin">
+                  <wp:align>left</wp:align>
+                </wp:positionH>
+                <wp:positionV relativeFrom="paragraph">
+                  <wp:posOffset>182640</wp:posOffset>
+                </wp:positionV>
+                <wp:extent cx="1737995" cy="1532238"/>
+                <wp:effectExtent l="0" t="0" r="0" b="0"/>
+                <wp:wrapNone/>
+                <wp:docPr id="217" name="Kotak Teks 2"/>
+                <wp:cNvGraphicFramePr>
+                  <a:graphicFrameLocks xmlns:a="http://schemas.openxmlformats.org/drawingml/2006/main"/>
+                </wp:cNvGraphicFramePr>
+                <a:graphic xmlns:a="http://schemas.openxmlformats.org/drawingml/2006/main">
+                  <a:graphicData uri="http://schemas.microsoft.com/office/word/2010/wordprocessingShape">
+                    <wps:wsp>
+                      <wps:cNvSpPr txBox="1">
+                        <a:spLocks noChangeArrowheads="1"/>
+                      </wps:cNvSpPr>
+                      <wps:spPr bwMode="auto">
+                        <a:xfrm>
+                          <a:off x="0" y="0"/>
+                          <a:ext cx="1737995" cy="1532238"/>
+                        </a:xfrm>
+                        <a:prstGeom prst="rect">
+                          <a:avLst/>
+                        </a:prstGeom>
+                        <a:noFill/>
+                        <a:ln w="9525">
+                          <a:noFill/>
+                          <a:miter lim="800000"/>
+                          <a:headEnd/>
+                          <a:tailEnd/>
+                        </a:ln>
+                      </wps:spPr>
+                      <wps:txbx>
+                        <w:txbxContent>
+                          <w:p>
+                            <w:pPr>
+                              <w:ind w:left="90" w:right="19" w:firstLine="0"/>
+                              <w:jc w:val="center"/>
+                              <w:rPr>
+                                <w:lang w:val="en-US"/>
+                              </w:rPr>
+                            </w:pPr>
+                            <w:r>
+                              <w:rPr>
+                                <w:lang w:val="en-US"/>
+                              </w:rPr>
+                              <w:t>Ketua Kelompok</w:t>
+                            </w:r>
+                          </w:p>
+                          <w:p>
+                            <w:pPr>
+                              <w:ind w:left="90" w:right="19" w:firstLine="0"/>
+                              <w:jc w:val="center"/>
+                              <w:rPr>
+                                <w:lang w:val="en-US"/>
+                              </w:rPr>
+                            </w:pPr>
+                          </w:p>
+                          <w:p>
+                            <w:pPr>
+                              <w:ind w:left="90" w:right="19" w:firstLine="0"/>
+                              <w:jc w:val="center"/>
+                              <w:rPr>
+                                <w:lang w:val="en-US"/>
+                              </w:rPr>
+                            </w:pPr>
+                          </w:p>
+                          <w:p>
+                            <w:pPr>
+                              <w:ind w:left="90" w:right="19" w:firstLine="0"/>
+                              <w:jc w:val="center"/>
+                              <w:rPr>
+                                <w:u w:val="single"/>
+                                <w:lang w:val="en-US"/>
+                              </w:rPr>
+                            </w:pPr>
+                            <w:r>
+                              <w:rPr>
+                                <w:u w:val="single"/>
+                                <w:lang w:val="en-US"/>
+                              </w:rPr>
+                              <w:t>Nazril Anbiya Rasyada</w:t>
+                            </w:r>
+                            <w:r>
+                              <w:rPr>
+                                <w:u w:val="single"/>
+                                <w:lang w:val="en-US"/>
+                              </w:rPr>
+                              <w:br/>
+                            </w:r>
+                            <w:r>
+                              <w:rPr>
+                                <w:lang w:val="en-US"/>
+                              </w:rPr>
+                              <w:t>NIM: 310124023851</w:t>
+                            </w:r>
+                          </w:p>
+                          <w:p>
+                            <w:pPr>
+                              <w:ind w:left="90" w:right="19" w:firstLine="0"/>
+                              <w:jc w:val="center"/>
+                              <w:rPr>
+                                <w:lang w:val="en-US"/>
+                              </w:rPr>
+                            </w:pPr>
+                          </w:p>
+                          <w:p>
+                            <w:pPr>
+                              <w:ind w:left="90" w:right="19" w:firstLine="0"/>
+                              <w:jc w:val="center"/>
+                              <w:rPr>
+                                <w:lang w:val="en-US"/>
+                              </w:rPr>
+                            </w:pPr>
+                          </w:p>
+                          <w:p>
+                            <w:pPr>
+                              <w:ind w:left="90" w:right="19" w:firstLine="0"/>
+                              <w:jc w:val="center"/>
+                              <w:rPr>
+                                <w:lang w:val="en-US"/>
+                              </w:rPr>
+                            </w:pPr>
+                          </w:p>
+                        </w:txbxContent>
+                      </wps:txbx>
+                      <wps:bodyPr rot="0" vert="horz" wrap="square" lIns="91440" tIns="45720" rIns="91440" bIns="45720" anchor="t" anchorCtr="0">
+                        <a:noAutofit/>
+                      </wps:bodyPr>
+                    </wps:wsp>
+                  </a:graphicData>
+                </a:graphic>
+                <wp14:sizeRelH relativeFrom="margin">
+                  <wp14:pctWidth>0</wp14:pctWidth>
+                </wp14:sizeRelH>
+                <wp14:sizeRelV relativeFrom="margin">
+                  <wp14:pctHeight>0</wp14:pctHeight>
+                </wp14:sizeRelV>
+              </wp:anchor>
+            </w:drawing>
+          </mc:Choice>
+          <mc:Fallback>
+            <w:pict>
+              <v:shape w14:anchorId="23ACFE2F" id="_x0000_s1029" type="#_x0000_t202" style="position:absolute;left:0;text-align:left;margin-left:0;margin-top:14.4pt;width:136.85pt;height:120.65pt;z-index:251659264;visibility:visible;mso-wrap-style:square;mso-width-percent:0;mso-height-percent:0;mso-wrap-distance-left:9pt;mso-wrap-distance-top:3.6pt;mso-wrap-distance-right:9pt;mso-wrap-distance-bottom:3.6pt;mso-position-horizontal:left;mso-position-horizontal-relative:margin;mso-position-vertical:absolute;mso-position-vertical-relative:text;mso-width-percent:0;mso-height-percent:0;mso-width-relative:margin;mso-height-relative:margin;v-text-anchor:top" o:gfxdata="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" filled="f" stroked="f">
+                <v:textbox>
+                  <w:txbxContent>
+                    <w:p>
+                      <w:pPr>
+                        <w:ind w:left="90" w:right="19" w:firstLine="0"/>
+                        <w:jc w:val="center"/>
+                        <w:rPr>
+                          <w:lang w:val="en-US"/>
+                        </w:rPr>
+                      </w:pPr>
+                      <w:r>
+                        <w:rPr>
+                          <w:lang w:val="en-US"/>
+                        </w:rPr>
+                        <w:t>Ketua Kelompok</w:t>
+                      </w:r>
+                    </w:p>
+                    <w:p>
+                      <w:pPr>
+                        <w:ind w:left="90" w:right="19" w:firstLine="0"/>
+                        <w:jc w:val="center"/>
+                        <w:rPr>
+                          <w:lang w:val="en-US"/>
+                        </w:rPr>
+                      </w:pPr>
+                    </w:p>
+                    <w:p>
+                      <w:pPr>
+                        <w:ind w:left="90" w:right="19" w:firstLine="0"/>
+                        <w:jc w:val="center"/>
+                        <w:rPr>
+                          <w:lang w:val="en-US"/>
+                        </w:rPr>
+                      </w:pPr>
+                    </w:p>
+                    <w:p>
+                      <w:pPr>
+                        <w:ind w:left="90" w:right="19" w:firstLine="0"/>
+                        <w:jc w:val="center"/>
+                        <w:rPr>
+                          <w:u w:val="single"/>
+                          <w:lang w:val="en-US"/>
+                        </w:rPr>
+                      </w:pPr>
+                      <w:r>
+                        <w:rPr>
+                          <w:u w:val="single"/>
+                          <w:lang w:val="en-US"/>
+                        </w:rPr>
+                        <w:t>Nazril Anbiya Rasyada</w:t>
+                      </w:r>
+                      <w:r>
+                        <w:rPr>
+                          <w:u w:val="single"/>
+                          <w:lang w:val="en-US"/>
+                        </w:rPr>
+                        <w:br/>
+                      </w:r>
+                      <w:r>
+                        <w:rPr>
+                          <w:lang w:val="en-US"/>
+                        </w:rPr>
+                        <w:t>NIM: 310124023851</w:t>
+                      </w:r>
+                    </w:p>
+                    <w:p>
+                      <w:pPr>
+                        <w:ind w:left="90" w:right="19" w:firstLine="0"/>
+                        <w:jc w:val="center"/>
+                        <w:rPr>
+                          <w:lang w:val="en-US"/>
+                        </w:rPr>
+                      </w:pPr>
+                    </w:p>
+                    <w:p>
+                      <w:pPr>
+                        <w:ind w:left="90" w:right="19" w:firstLine="0"/>
+                        <w:jc w:val="center"/>
+                        <w:rPr>
+                          <w:lang w:val="en-US"/>
+                        </w:rPr>
+                      </w:pPr>
+                    </w:p>
+                    <w:p>
+                      <w:pPr>
+                        <w:ind w:left="90" w:right="19" w:firstLine="0"/>
+                        <w:jc w:val="center"/>
+                        <w:rPr>
+                          <w:lang w:val="en-US"/>
+                        </w:rPr>
+                      </w:pPr>
+                    </w:p>
+                  </w:txbxContent>
+                </v:textbox>
+                <w10:wrap anchorx="margin"/>
+              </v:shape>
+            </w:pict>
+          </mc:Fallback>
+        </mc:AlternateContent>
+      </w:r>
+    </w:p>
+    <w:p/>
+    <w:p/>
+    <w:p/>
+    <w:p/>
+    <w:p/>
+    <w:p/>
+    <w:p/>
+    <w:p/>
+    <w:p>
+      <w:pPr>
+        <w:tabs>
+          <w:tab w:val="left" w:pos="3866"/>
+        </w:tabs>
+        <w:sectPr>
+          <w:headerReference w:type="default" r:id="rId8"/>
+          <w:footerReference w:type="default" r:id="rId9"/>
+          <w:pgSz w:w="11906" w:h="16838"/>
+          <w:pgMar w:top="2275" w:right="1701" w:bottom="2275" w:left="1699" w:header="706" w:footer="706" w:gutter="0"/>
+          <w:pgNumType w:fmt="lowerRoman" w:start="1"/>
+          <w:cols w:space="708"/>
+          <w:docGrid w:linePitch="360"/>
+        </w:sectPr>
+      </w:pPr>
+      <w:r>
+        <w:tab/>
+      </w:r>
+    </w:p>
+    <w:p>
+      <w:pPr>
+        <w:pStyle w:val="Heading1"/>
+      </w:pPr>
+      <w:bookmarkStart w:id="2" w:name="_Toc214624852"/>
+      <w:r>
+        <w:lastRenderedPageBreak/>
+        <w:t>DAFTAR PUSTAKA</w:t>
+      </w:r>
+      <w:bookmarkEnd w:id="2"/>
+    </w:p>
+    <w:sdt>
+      <w:sdtPr>
+        <w:id w:val="-947767253"/>
+        <w:docPartObj>
+          <w:docPartGallery w:val="Table of Contents"/>
+          <w:docPartUnique/>
+        </w:docPartObj>
+      </w:sdtPr>
+      <w:sdtEndPr>
+        <w:rPr>
+          <w:rFonts w:ascii="Times New Roman" w:eastAsia="Times New Roman" w:hAnsi="Times New Roman" w:cs="Times New Roman"/>
+          <w:b/>
+          <w:bCs/>
+          <w:color w:val="000000"/>
+          <w:sz w:val="24"/>
+          <w:szCs w:val="22"/>
+          <w:lang w:val="en-ID" w:eastAsia="en-ID"/>
+        </w:rPr>
+      </w:sdtEndPr>
+      <w:sdtContent>
+        <w:p>
+          <w:pPr>
+            <w:pStyle w:val="TOCHeading"/>
+          </w:pPr>
+        </w:p>
+        <w:p>
+          <w:pPr>
+            <w:pStyle w:val="TOC1"/>
+            <w:tabs>
+              <w:tab w:val="right" w:leader="dot" w:pos="8496"/>
+            </w:tabs>
+            <w:rPr>
+              <w:rFonts w:asciiTheme="minorHAnsi" w:eastAsiaTheme="minorEastAsia" w:hAnsiTheme="minorHAnsi" w:cstheme="minorBidi"/>
+              <w:noProof/>
+              <w:color w:val="auto"/>
+              <w:kern w:val="2"/>
+              <w:szCs w:val="24"/>
+              <w:lang w:val="id-ID" w:eastAsia="id-ID"/>
+              <w14:ligatures w14:val="standardContextual"/>
+            </w:rPr>
+          </w:pPr>
+          <w:r>
+            <w:fldChar w:fldCharType="begin"/>
+          </w:r>
+          <w:r>
+            <w:instrText xml:space="preserve"> TOC \o "1-3" \h \z \u </w:instrText>
+          </w:r>
+          <w:r>
+            <w:fldChar w:fldCharType="separate"/>
+          </w:r>
+          <w:hyperlink w:anchor="_Toc214624851" w:history="1">
+            <w:r>
+              <w:rPr>
+                <w:rStyle w:val="Hyperlink"/>
+                <w:noProof/>
+              </w:rPr>
+              <w:t>KATA PENGANTAR</w:t>
+            </w:r>
+            <w:r>
+              <w:rPr>
+                <w:noProof/>
+                <w:webHidden/>
+              </w:rPr>
+              <w:tab/>
+            </w:r>
+            <w:r>
+              <w:rPr>
+                <w:noProof/>
+                <w:webHidden/>
+              </w:rPr>
+              <w:fldChar w:fldCharType="begin"/>
+            </w:r>
+            <w:r>
+              <w:rPr>
+                <w:noProof/>
+                <w:webHidden/>
+              </w:rPr>
+              <w:instrText xml:space="preserve"> PAGEREF _Toc214624851 \h </w:instrText>
+            </w:r>
+            <w:r>
+              <w:rPr>
+                <w:noProof/>
+                <w:webHidden/>
+              </w:rPr>
+            </w:r>
+            <w:r>
+              <w:rPr>
+                <w:noProof/>
+                <w:webHidden/>
+              </w:rPr>
+              <w:fldChar w:fldCharType="separate"/>
+            </w:r>
+            <w:r>
+              <w:rPr>
+                <w:noProof/>
+                <w:webHidden/>
+              </w:rPr>
+              <w:t>i</w:t>
+            </w:r>
+            <w:r>
+              <w:rPr>
+                <w:noProof/>
+                <w:webHidden/>
+              </w:rPr>
+              <w:fldChar w:fldCharType="end"/>
+            </w:r>
+          </w:hyperlink>
+        </w:p>
+        <w:p>
+          <w:pPr>
+            <w:pStyle w:val="TOC1"/>
+            <w:tabs>
+              <w:tab w:val="right" w:leader="dot" w:pos="8496"/>
+            </w:tabs>
+            <w:rPr>
+              <w:rFonts w:asciiTheme="minorHAnsi" w:eastAsiaTheme="minorEastAsia" w:hAnsiTheme="minorHAnsi" w:cstheme="minorBidi"/>
+              <w:noProof/>
+              <w:color w:val="auto"/>
+              <w:kern w:val="2"/>
+              <w:szCs w:val="24"/>
+              <w:lang w:val="id-ID" w:eastAsia="id-ID"/>
+              <w14:ligatures w14:val="standardContextual"/>
+            </w:rPr>
+          </w:pPr>
+          <w:hyperlink w:anchor="_Toc214624852" w:history="1">
+            <w:r>
+              <w:rPr>
+                <w:rStyle w:val="Hyperlink"/>
+                <w:noProof/>
+              </w:rPr>
+              <w:t>DAFTAR PUSTAKA</w:t>
+            </w:r>
+            <w:r>
+              <w:rPr>
+                <w:noProof/>
+                <w:webHidden/>
+              </w:rPr>
+              <w:tab/>
+            </w:r>
+            <w:r>
+              <w:rPr>
+                <w:noProof/>
+                <w:webHidden/>
+              </w:rPr>
+              <w:fldChar w:fldCharType="begin"/>
+            </w:r>
+            <w:r>
+              <w:rPr>
+                <w:noProof/>
+                <w:webHidden/>
+              </w:rPr>
+              <w:instrText xml:space="preserve"> PAGEREF _Toc214624852 \h </w:instrText>
+            </w:r>
+            <w:r>
+              <w:rPr>
+                <w:noProof/>
+                <w:webHidden/>
+              </w:rPr>
+            </w:r>
+            <w:r>
+              <w:rPr>
+                <w:noProof/>
+                <w:webHidden/>
+              </w:rPr>
+              <w:fldChar w:fldCharType="separate"/>
+            </w:r>
+            <w:r>
+              <w:rPr>
+                <w:noProof/>
+                <w:webHidden/>
+              </w:rPr>
+              <w:t>ii</w:t>
+            </w:r>
+            <w:r>
+              <w:rPr>
+                <w:noProof/>
+                <w:webHidden/>
+              </w:rPr>
+              <w:fldChar w:fldCharType="end"/>
+            </w:r>
+          </w:hyperlink>
+        </w:p>
+        <w:p>
+          <w:pPr>
+            <w:pStyle w:val="TOC1"/>
+            <w:tabs>
+              <w:tab w:val="right" w:leader="dot" w:pos="8496"/>
+            </w:tabs>
+            <w:rPr>
+              <w:rFonts w:asciiTheme="minorHAnsi" w:eastAsiaTheme="minorEastAsia" w:hAnsiTheme="minorHAnsi" w:cstheme="minorBidi"/>
+              <w:noProof/>
+              <w:color w:val="auto"/>
+              <w:kern w:val="2"/>
+              <w:szCs w:val="24"/>
+              <w:lang w:val="id-ID" w:eastAsia="id-ID"/>
+              <w14:ligatures w14:val="standardContextual"/>
+            </w:rPr>
+          </w:pPr>
+          <w:hyperlink w:anchor="_Toc214624853" w:history="1">
+            <w:r>
+              <w:rPr>
+                <w:rStyle w:val="Hyperlink"/>
+                <w:noProof/>
+              </w:rPr>
+              <w:t>BAB I PENDAHULUAN</w:t>
+            </w:r>
+            <w:r>
+              <w:rPr>
+                <w:noProof/>
+                <w:webHidden/>
+              </w:rPr>
+              <w:tab/>
+            </w:r>
+            <w:r>
+              <w:rPr>
+                <w:noProof/>
+                <w:webHidden/>
+              </w:rPr>
+              <w:fldChar w:fldCharType="begin"/>
+            </w:r>
+            <w:r>
+              <w:rPr>
+                <w:noProof/>
+                <w:webHidden/>
+              </w:rPr>
+              <w:instrText xml:space="preserve"> PAGEREF _Toc214624853 \h </w:instrText>
+            </w:r>
+            <w:r>
+              <w:rPr>
+                <w:noProof/>
+                <w:webHidden/>
+              </w:rPr>
+            </w:r>
+            <w:r>
+              <w:rPr>
+                <w:noProof/>
+                <w:webHidden/>
+              </w:rPr>
+              <w:fldChar w:fldCharType="separate"/>
+            </w:r>
+            <w:r>
+              <w:rPr>
+                <w:noProof/>
+                <w:webHidden/>
+              </w:rPr>
+              <w:t>1</w:t>
+            </w:r>
+            <w:r>
+              <w:rPr>
+                <w:noProof/>
+                <w:webHidden/>
+              </w:rPr>
+              <w:fldChar w:fldCharType="end"/>
+            </w:r>
+          </w:hyperlink>
+        </w:p>
+        <w:p>
+          <w:r>
+            <w:rPr>
+              <w:b/>
+              <w:bCs/>
+            </w:rPr>
+            <w:fldChar w:fldCharType="end"/>
+          </w:r>
+        </w:p>
+      </w:sdtContent>
+    </w:sdt>
+    <w:p>
+      <w:pPr>
+        <w:sectPr>
+          <w:pgSz w:w="11906" w:h="16838"/>
+          <w:pgMar w:top="2275" w:right="1701" w:bottom="2275" w:left="1699" w:header="706" w:footer="706" w:gutter="0"/>
+          <w:pgNumType w:fmt="lowerRoman" w:start="2"/>
+          <w:cols w:space="708"/>
+          <w:docGrid w:linePitch="360"/>
+        </w:sectPr>
+      </w:pPr>
+    </w:p>
+    <w:p>
+      <w:pPr>
+        <w:pStyle w:val="Heading1"/>
+      </w:pPr>
+      <w:bookmarkStart w:id="3" w:name="_Toc214624853"/>
+      <w:r>
+        <w:lastRenderedPageBreak/>
+        <w:t>BAB I</w:t>
+      </w:r>
+      <w:r>
+        <w:br/>
+        <w:t>PENDAHULUAN</w:t>
+      </w:r>
+      <w:bookmarkEnd w:id="3"/>
+    </w:p>
     <w:sectPr>
+      <w:footerReference w:type="default" r:id="rId10"/>
       <w:pgSz w:w="11906" w:h="16838"/>
-      <w:pgMar w:top="2268" w:right="1335" w:bottom="1701" w:left="1334" w:header="706" w:footer="706" w:gutter="0"/>
+      <w:pgMar w:top="2275" w:right="1701" w:bottom="2275" w:left="1699" w:header="706" w:footer="706" w:gutter="0"/>
+      <w:pgNumType w:start="1"/>
       <w:cols w:space="708"/>
       <w:docGrid w:linePitch="360"/>
     </w:sectPr>
   </w:body>
 </w:document>
+</file>
+
+<file path=word/endnotes.xml><?xml version="1.0" encoding="utf-8"?>
+<w:endnotes xmlns:wpc="http://schemas.microsoft.com/office/word/2010/wordprocessingCanvas" xmlns:cx="http://schemas.microsoft.com/office/drawing/2014/chartex" xmlns:cx1="http://schemas.microsoft.com/office/drawing/2015/9/8/chartex" xmlns:cx2="http://schemas.microsoft.com/office/drawing/2015/10/21/chartex" xmlns:cx3="http://schemas.microsoft.com/office/drawing/2016/5/9/chartex" xmlns:cx4="http://schemas.microsoft.com/office/drawing/2016/5/10/chartex" xmlns:cx5="http://schemas.microsoft.com/office/drawing/2016/5/11/chartex" xmlns:cx6="http://schemas.microsoft.com/office/drawing/2016/5/12/chartex" xmlns:cx7="http://schemas.microsoft.com/office/drawing/2016/5/13/chartex" xmlns:cx8="http://schemas.microsoft.com/office/drawing/2016/5/14/chartex" xmlns:mc="http://schemas.openxmlformats.org/markup-compatibility/2006" xmlns:aink="http://schemas.microsoft.com/office/drawing/2016/ink" xmlns:am3d="http://schemas.microsoft.com/office/drawing/2017/model3d" xmlns:o="urn:schemas-microsoft-com:office:office" xmlns:oel="http://schemas.microsoft.com/office/2019/extlst" xmlns:r="http://schemas.openxmlformats.org/officeDocument/2006/relationships" xmlns:m="http://schemas.openxmlformats.org/officeDocument/2006/math" xmlns:v="urn:schemas-microsoft-com:vml" xmlns:wp14="http://schemas.microsoft.com/office/word/2010/wordprocessingDrawing" xmlns:wp="http://schemas.openxmlformats.org/drawingml/2006/wordprocessingDrawing" xmlns:w10="urn:schemas-microsoft-com:office:word" xmlns:w="http://schemas.openxmlformats.org/wordprocessingml/2006/main" xmlns:w14="http://schemas.microsoft.com/office/word/2010/wordml" xmlns:w15="http://schemas.microsoft.com/office/word/2012/wordml" xmlns:w16cex="http://schemas.microsoft.com/office/word/2018/wordml/cex" xmlns:w16cid="http://schemas.microsoft.com/office/word/2016/wordml/cid" xmlns:w16="http://schemas.microsoft.com/office/word/2018/wordml" xmlns:w16du="http://schemas.microsoft.com/office/word/2023/wordml/word16du" xmlns:w16sdtdh="http://schemas.microsoft.com/office/word/2020/wordml/sdtdatahash" xmlns:w16sdtfl="http://schemas.microsoft.com/office/word/2024/wordml/sdtformatlock" xmlns:w16se="http://schemas.microsoft.com/office/word/2015/wordml/symex" xmlns:wpg="http://schemas.microsoft.com/office/word/2010/wordprocessingGroup" xmlns:wpi="http://schemas.microsoft.com/office/word/2010/wordprocessingInk" xmlns:wne="http://schemas.microsoft.com/office/word/2006/wordml" xmlns:wps="http://schemas.microsoft.com/office/word/2010/wordprocessingShape" mc:Ignorable="w14 w15 w16se w16cid w16 w16cex w16sdtdh w16sdtfl w16du wp14">
+  <w:endnote w:type="separator" w:id="-1">
+    <w:p>
+      <w:pPr>
+        <w:spacing w:before="0" w:after="0" w:line="240" w:lineRule="auto"/>
+      </w:pPr>
+      <w:r>
+        <w:separator/>
+      </w:r>
+    </w:p>
+  </w:endnote>
+  <w:endnote w:type="continuationSeparator" w:id="0">
+    <w:p>
+      <w:pPr>
+        <w:spacing w:before="0" w:after="0" w:line="240" w:lineRule="auto"/>
+      </w:pPr>
+      <w:r>
+        <w:continuationSeparator/>
+      </w:r>
+    </w:p>
+  </w:endnote>
+</w:endnotes>
+</file>
+
+<file path=word/footer1.xml><?xml version="1.0" encoding="utf-8"?>
+<w:ftr xmlns:wpc="http://schemas.microsoft.com/office/word/2010/wordprocessingCanvas" xmlns:cx="http://schemas.microsoft.com/office/drawing/2014/chartex" xmlns:cx1="http://schemas.microsoft.com/office/drawing/2015/9/8/chartex" xmlns:cx2="http://schemas.microsoft.com/office/drawing/2015/10/21/chartex" xmlns:cx3="http://schemas.microsoft.com/office/drawing/2016/5/9/chartex" xmlns:cx4="http://schemas.microsoft.com/office/drawing/2016/5/10/chartex" xmlns:cx5="http://schemas.microsoft.com/office/drawing/2016/5/11/chartex" xmlns:cx6="http://schemas.microsoft.com/office/drawing/2016/5/12/chartex" xmlns:cx7="http://schemas.microsoft.com/office/drawing/2016/5/13/chartex" xmlns:cx8="http://schemas.microsoft.com/office/drawing/2016/5/14/chartex" xmlns:mc="http://schemas.openxmlformats.org/markup-compatibility/2006" xmlns:aink="http://schemas.microsoft.com/office/drawing/2016/ink" xmlns:am3d="http://schemas.microsoft.com/office/drawing/2017/model3d" xmlns:o="urn:schemas-microsoft-com:office:office" xmlns:oel="http://schemas.microsoft.com/office/2019/extlst" xmlns:r="http://schemas.openxmlformats.org/officeDocument/2006/relationships" xmlns:m="http://schemas.openxmlformats.org/officeDocument/2006/math" xmlns:v="urn:schemas-microsoft-com:vml" xmlns:wp14="http://schemas.microsoft.com/office/word/2010/wordprocessingDrawing" xmlns:wp="http://schemas.openxmlformats.org/drawingml/2006/wordprocessingDrawing" xmlns:w10="urn:schemas-microsoft-com:office:word" xmlns:w="http://schemas.openxmlformats.org/wordprocessingml/2006/main" xmlns:w14="http://schemas.microsoft.com/office/word/2010/wordml" xmlns:w15="http://schemas.microsoft.com/office/word/2012/wordml" xmlns:w16cex="http://schemas.microsoft.com/office/word/2018/wordml/cex" xmlns:w16cid="http://schemas.microsoft.com/office/word/2016/wordml/cid" xmlns:w16="http://schemas.microsoft.com/office/word/2018/wordml" xmlns:w16du="http://schemas.microsoft.com/office/word/2023/wordml/word16du" xmlns:w16sdtdh="http://schemas.microsoft.com/office/word/2020/wordml/sdtdatahash" xmlns:w16sdtfl="http://schemas.microsoft.com/office/word/2024/wordml/sdtformatlock" xmlns:w16se="http://schemas.microsoft.com/office/word/2015/wordml/symex" xmlns:wpg="http://schemas.microsoft.com/office/word/2010/wordprocessingGroup" xmlns:wpi="http://schemas.microsoft.com/office/word/2010/wordprocessingInk" xmlns:wne="http://schemas.microsoft.com/office/word/2006/wordml" xmlns:wps="http://schemas.microsoft.com/office/word/2010/wordprocessingShape" mc:Ignorable="w14 w15 w16se w16cid w16 w16cex w16sdtdh w16sdtfl w16du wp14">
+  <w:sdt>
+    <w:sdtPr>
+      <w:id w:val="34241727"/>
+      <w:docPartObj>
+        <w:docPartGallery w:val="Page Numbers (Bottom of Page)"/>
+        <w:docPartUnique/>
+      </w:docPartObj>
+    </w:sdtPr>
+    <w:sdtContent>
+      <w:p>
+        <w:pPr>
+          <w:pStyle w:val="Footer"/>
+          <w:jc w:val="center"/>
+        </w:pPr>
+        <w:r>
+          <w:fldChar w:fldCharType="begin"/>
+        </w:r>
+        <w:r>
+          <w:instrText>PAGE   \* MERGEFORMAT</w:instrText>
+        </w:r>
+        <w:r>
+          <w:fldChar w:fldCharType="separate"/>
+        </w:r>
+        <w:r>
+          <w:rPr>
+            <w:lang w:val="id-ID"/>
+          </w:rPr>
+          <w:t>2</w:t>
+        </w:r>
+        <w:r>
+          <w:fldChar w:fldCharType="end"/>
+        </w:r>
+      </w:p>
+    </w:sdtContent>
+  </w:sdt>
+  <w:p>
+    <w:pPr>
+      <w:pStyle w:val="Footer"/>
+    </w:pPr>
+  </w:p>
+</w:ftr>
+</file>
+
+<file path=word/footer2.xml><?xml version="1.0" encoding="utf-8"?>
+<w:ftr xmlns:wpc="http://schemas.microsoft.com/office/word/2010/wordprocessingCanvas" xmlns:cx="http://schemas.microsoft.com/office/drawing/2014/chartex" xmlns:cx1="http://schemas.microsoft.com/office/drawing/2015/9/8/chartex" xmlns:cx2="http://schemas.microsoft.com/office/drawing/2015/10/21/chartex" xmlns:cx3="http://schemas.microsoft.com/office/drawing/2016/5/9/chartex" xmlns:cx4="http://schemas.microsoft.com/office/drawing/2016/5/10/chartex" xmlns:cx5="http://schemas.microsoft.com/office/drawing/2016/5/11/chartex" xmlns:cx6="http://schemas.microsoft.com/office/drawing/2016/5/12/chartex" xmlns:cx7="http://schemas.microsoft.com/office/drawing/2016/5/13/chartex" xmlns:cx8="http://schemas.microsoft.com/office/drawing/2016/5/14/chartex" xmlns:mc="http://schemas.openxmlformats.org/markup-compatibility/2006" xmlns:aink="http://schemas.microsoft.com/office/drawing/2016/ink" xmlns:am3d="http://schemas.microsoft.com/office/drawing/2017/model3d" xmlns:o="urn:schemas-microsoft-com:office:office" xmlns:oel="http://schemas.microsoft.com/office/2019/extlst" xmlns:r="http://schemas.openxmlformats.org/officeDocument/2006/relationships" xmlns:m="http://schemas.openxmlformats.org/officeDocument/2006/math" xmlns:v="urn:schemas-microsoft-com:vml" xmlns:wp14="http://schemas.microsoft.com/office/word/2010/wordprocessingDrawing" xmlns:wp="http://schemas.openxmlformats.org/drawingml/2006/wordprocessingDrawing" xmlns:w10="urn:schemas-microsoft-com:office:word" xmlns:w="http://schemas.openxmlformats.org/wordprocessingml/2006/main" xmlns:w14="http://schemas.microsoft.com/office/word/2010/wordml" xmlns:w15="http://schemas.microsoft.com/office/word/2012/wordml" xmlns:w16cex="http://schemas.microsoft.com/office/word/2018/wordml/cex" xmlns:w16cid="http://schemas.microsoft.com/office/word/2016/wordml/cid" xmlns:w16="http://schemas.microsoft.com/office/word/2018/wordml" xmlns:w16du="http://schemas.microsoft.com/office/word/2023/wordml/word16du" xmlns:w16sdtdh="http://schemas.microsoft.com/office/word/2020/wordml/sdtdatahash" xmlns:w16sdtfl="http://schemas.microsoft.com/office/word/2024/wordml/sdtformatlock" xmlns:w16se="http://schemas.microsoft.com/office/word/2015/wordml/symex" xmlns:wpg="http://schemas.microsoft.com/office/word/2010/wordprocessingGroup" xmlns:wpi="http://schemas.microsoft.com/office/word/2010/wordprocessingInk" xmlns:wne="http://schemas.microsoft.com/office/word/2006/wordml" xmlns:wps="http://schemas.microsoft.com/office/word/2010/wordprocessingShape" mc:Ignorable="w14 w15 w16se w16cid w16 w16cex w16sdtdh w16sdtfl w16du wp14">
+  <w:sdt>
+    <w:sdtPr>
+      <w:id w:val="1429852585"/>
+      <w:docPartObj>
+        <w:docPartGallery w:val="Page Numbers (Bottom of Page)"/>
+        <w:docPartUnique/>
+      </w:docPartObj>
+    </w:sdtPr>
+    <w:sdtContent>
+      <w:p>
+        <w:pPr>
+          <w:pStyle w:val="Footer"/>
+          <w:jc w:val="center"/>
+        </w:pPr>
+        <w:r>
+          <w:fldChar w:fldCharType="begin"/>
+        </w:r>
+        <w:r>
+          <w:instrText>PAGE   \* MERGEFORMAT</w:instrText>
+        </w:r>
+        <w:r>
+          <w:fldChar w:fldCharType="separate"/>
+        </w:r>
+        <w:r>
+          <w:rPr>
+            <w:lang w:val="id-ID"/>
+          </w:rPr>
+          <w:t>2</w:t>
+        </w:r>
+        <w:r>
+          <w:fldChar w:fldCharType="end"/>
+        </w:r>
+      </w:p>
+    </w:sdtContent>
+  </w:sdt>
+  <w:p>
+    <w:pPr>
+      <w:pStyle w:val="Footer"/>
+    </w:pPr>
+  </w:p>
+</w:ftr>
+</file>
+
+<file path=word/footnotes.xml><?xml version="1.0" encoding="utf-8"?>
+<w:footnotes xmlns:wpc="http://schemas.microsoft.com/office/word/2010/wordprocessingCanvas" xmlns:cx="http://schemas.microsoft.com/office/drawing/2014/chartex" xmlns:cx1="http://schemas.microsoft.com/office/drawing/2015/9/8/chartex" xmlns:cx2="http://schemas.microsoft.com/office/drawing/2015/10/21/chartex" xmlns:cx3="http://schemas.microsoft.com/office/drawing/2016/5/9/chartex" xmlns:cx4="http://schemas.microsoft.com/office/drawing/2016/5/10/chartex" xmlns:cx5="http://schemas.microsoft.com/office/drawing/2016/5/11/chartex" xmlns:cx6="http://schemas.microsoft.com/office/drawing/2016/5/12/chartex" xmlns:cx7="http://schemas.microsoft.com/office/drawing/2016/5/13/chartex" xmlns:cx8="http://schemas.microsoft.com/office/drawing/2016/5/14/chartex" xmlns:mc="http://schemas.openxmlformats.org/markup-compatibility/2006" xmlns:aink="http://schemas.microsoft.com/office/drawing/2016/ink" xmlns:am3d="http://schemas.microsoft.com/office/drawing/2017/model3d" xmlns:o="urn:schemas-microsoft-com:office:office" xmlns:oel="http://schemas.microsoft.com/office/2019/extlst" xmlns:r="http://schemas.openxmlformats.org/officeDocument/2006/relationships" xmlns:m="http://schemas.openxmlformats.org/officeDocument/2006/math" xmlns:v="urn:schemas-microsoft-com:vml" xmlns:wp14="http://schemas.microsoft.com/office/word/2010/wordprocessingDrawing" xmlns:wp="http://schemas.openxmlformats.org/drawingml/2006/wordprocessingDrawing" xmlns:w10="urn:schemas-microsoft-com:office:word" xmlns:w="http://schemas.openxmlformats.org/wordprocessingml/2006/main" xmlns:w14="http://schemas.microsoft.com/office/word/2010/wordml" xmlns:w15="http://schemas.microsoft.com/office/word/2012/wordml" xmlns:w16cex="http://schemas.microsoft.com/office/word/2018/wordml/cex" xmlns:w16cid="http://schemas.microsoft.com/office/word/2016/wordml/cid" xmlns:w16="http://schemas.microsoft.com/office/word/2018/wordml" xmlns:w16du="http://schemas.microsoft.com/office/word/2023/wordml/word16du" xmlns:w16sdtdh="http://schemas.microsoft.com/office/word/2020/wordml/sdtdatahash" xmlns:w16sdtfl="http://schemas.microsoft.com/office/word/2024/wordml/sdtformatlock" xmlns:w16se="http://schemas.microsoft.com/office/word/2015/wordml/symex" xmlns:wpg="http://schemas.microsoft.com/office/word/2010/wordprocessingGroup" xmlns:wpi="http://schemas.microsoft.com/office/word/2010/wordprocessingInk" xmlns:wne="http://schemas.microsoft.com/office/word/2006/wordml" xmlns:wps="http://schemas.microsoft.com/office/word/2010/wordprocessingShape" mc:Ignorable="w14 w15 w16se w16cid w16 w16cex w16sdtdh w16sdtfl w16du wp14">
+  <w:footnote w:type="separator" w:id="-1">
+    <w:p>
+      <w:pPr>
+        <w:spacing w:before="0" w:after="0" w:line="240" w:lineRule="auto"/>
+      </w:pPr>
+      <w:r>
+        <w:separator/>
+      </w:r>
+    </w:p>
+  </w:footnote>
+  <w:footnote w:type="continuationSeparator" w:id="0">
+    <w:p>
+      <w:pPr>
+        <w:spacing w:before="0" w:after="0" w:line="240" w:lineRule="auto"/>
+      </w:pPr>
+      <w:r>
+        <w:continuationSeparator/>
+      </w:r>
+    </w:p>
+  </w:footnote>
+</w:footnotes>
+</file>
+
+<file path=word/header1.xml><?xml version="1.0" encoding="utf-8"?>
+<w:hdr xmlns:wpc="http://schemas.microsoft.com/office/word/2010/wordprocessingCanvas" xmlns:cx="http://schemas.microsoft.com/office/drawing/2014/chartex" xmlns:cx1="http://schemas.microsoft.com/office/drawing/2015/9/8/chartex" xmlns:cx2="http://schemas.microsoft.com/office/drawing/2015/10/21/chartex" xmlns:cx3="http://schemas.microsoft.com/office/drawing/2016/5/9/chartex" xmlns:cx4="http://schemas.microsoft.com/office/drawing/2016/5/10/chartex" xmlns:cx5="http://schemas.microsoft.com/office/drawing/2016/5/11/chartex" xmlns:cx6="http://schemas.microsoft.com/office/drawing/2016/5/12/chartex" xmlns:cx7="http://schemas.microsoft.com/office/drawing/2016/5/13/chartex" xmlns:cx8="http://schemas.microsoft.com/office/drawing/2016/5/14/chartex" xmlns:mc="http://schemas.openxmlformats.org/markup-compatibility/2006" xmlns:aink="http://schemas.microsoft.com/office/drawing/2016/ink" xmlns:am3d="http://schemas.microsoft.com/office/drawing/2017/model3d" xmlns:o="urn:schemas-microsoft-com:office:office" xmlns:oel="http://schemas.microsoft.com/office/2019/extlst" xmlns:r="http://schemas.openxmlformats.org/officeDocument/2006/relationships" xmlns:m="http://schemas.openxmlformats.org/officeDocument/2006/math" xmlns:v="urn:schemas-microsoft-com:vml" xmlns:wp14="http://schemas.microsoft.com/office/word/2010/wordprocessingDrawing" xmlns:wp="http://schemas.openxmlformats.org/drawingml/2006/wordprocessingDrawing" xmlns:w10="urn:schemas-microsoft-com:office:word" xmlns:w="http://schemas.openxmlformats.org/wordprocessingml/2006/main" xmlns:w14="http://schemas.microsoft.com/office/word/2010/wordml" xmlns:w15="http://schemas.microsoft.com/office/word/2012/wordml" xmlns:w16cex="http://schemas.microsoft.com/office/word/2018/wordml/cex" xmlns:w16cid="http://schemas.microsoft.com/office/word/2016/wordml/cid" xmlns:w16="http://schemas.microsoft.com/office/word/2018/wordml" xmlns:w16du="http://schemas.microsoft.com/office/word/2023/wordml/word16du" xmlns:w16sdtdh="http://schemas.microsoft.com/office/word/2020/wordml/sdtdatahash" xmlns:w16sdtfl="http://schemas.microsoft.com/office/word/2024/wordml/sdtformatlock" xmlns:w16se="http://schemas.microsoft.com/office/word/2015/wordml/symex" xmlns:wpg="http://schemas.microsoft.com/office/word/2010/wordprocessingGroup" xmlns:wpi="http://schemas.microsoft.com/office/word/2010/wordprocessingInk" xmlns:wne="http://schemas.microsoft.com/office/word/2006/wordml" xmlns:wps="http://schemas.microsoft.com/office/word/2010/wordprocessingShape" mc:Ignorable="w14 w15 w16se w16cid w16 w16cex w16sdtdh w16sdtfl w16du wp14">
+  <w:p>
+    <w:pPr>
+      <w:pStyle w:val="Header"/>
+    </w:pPr>
+  </w:p>
+</w:hdr>
 </file>
 
 <file path=word/styles.xml><?xml version="1.0" encoding="utf-8"?>
@@ -420,11 +2338,48 @@
   <w:style w:type="paragraph" w:default="1" w:styleId="Normal">
     <w:name w:val="Normal"/>
     <w:qFormat/>
+    <w:rsid w:val="00493EC9"/>
+    <w:pPr>
+      <w:spacing w:before="86" w:after="86" w:line="360" w:lineRule="auto"/>
+      <w:ind w:left="360" w:right="712" w:firstLine="540"/>
+      <w:jc w:val="both"/>
+    </w:pPr>
+    <w:rPr>
+      <w:rFonts w:ascii="Times New Roman" w:eastAsia="Times New Roman" w:hAnsi="Times New Roman" w:cs="Times New Roman"/>
+      <w:color w:val="000000"/>
+      <w:kern w:val="0"/>
+      <w:sz w:val="24"/>
+      <w:lang w:val="en-ID" w:eastAsia="en-ID"/>
+      <w14:ligatures w14:val="none"/>
+    </w:rPr>
+  </w:style>
+  <w:style w:type="paragraph" w:styleId="Heading1">
+    <w:name w:val="heading 1"/>
+    <w:basedOn w:val="Normal"/>
+    <w:next w:val="Normal"/>
+    <w:link w:val="Heading1Char"/>
+    <w:uiPriority w:val="9"/>
+    <w:qFormat/>
+    <w:rsid w:val="00881185"/>
+    <w:pPr>
+      <w:keepNext/>
+      <w:keepLines/>
+      <w:spacing w:before="0" w:after="120" w:line="276" w:lineRule="auto"/>
+      <w:ind w:left="706" w:right="46" w:firstLine="14"/>
+      <w:jc w:val="center"/>
+      <w:outlineLvl w:val="0"/>
+    </w:pPr>
+    <w:rPr>
+      <w:rFonts w:eastAsiaTheme="majorEastAsia" w:cstheme="majorBidi"/>
+      <w:b/>
+      <w:color w:val="auto"/>
+      <w:sz w:val="28"/>
+      <w:szCs w:val="40"/>
+    </w:rPr>
   </w:style>
   <w:style w:type="character" w:default="1" w:styleId="DefaultParagraphFont">
     <w:name w:val="Default Paragraph Font"/>
     <w:uiPriority w:val="1"/>
-    <w:semiHidden/>
     <w:unhideWhenUsed/>
   </w:style>
   <w:style w:type="table" w:default="1" w:styleId="TableNormal">
@@ -474,6 +2429,145 @@
       <w:rFonts w:ascii="Consolas" w:hAnsi="Consolas"/>
       <w:sz w:val="21"/>
       <w:szCs w:val="21"/>
+    </w:rPr>
+  </w:style>
+  <w:style w:type="paragraph" w:customStyle="1" w:styleId="Judul">
+    <w:name w:val="Judul"/>
+    <w:qFormat/>
+    <w:rsid w:val="00493EC9"/>
+    <w:pPr>
+      <w:jc w:val="center"/>
+    </w:pPr>
+    <w:rPr>
+      <w:rFonts w:ascii="Times New Roman" w:eastAsia="Times New Roman" w:hAnsi="Times New Roman" w:cs="Times New Roman"/>
+      <w:b/>
+      <w:color w:val="000000"/>
+      <w:kern w:val="0"/>
+      <w:sz w:val="32"/>
+      <w:lang w:val="en-ID" w:eastAsia="en-ID"/>
+      <w14:ligatures w14:val="none"/>
+    </w:rPr>
+  </w:style>
+  <w:style w:type="paragraph" w:styleId="Header">
+    <w:name w:val="header"/>
+    <w:basedOn w:val="Normal"/>
+    <w:link w:val="HeaderChar"/>
+    <w:uiPriority w:val="99"/>
+    <w:unhideWhenUsed/>
+    <w:rsid w:val="00493EC9"/>
+    <w:pPr>
+      <w:tabs>
+        <w:tab w:val="center" w:pos="4513"/>
+        <w:tab w:val="right" w:pos="9026"/>
+      </w:tabs>
+      <w:spacing w:line="240" w:lineRule="auto"/>
+    </w:pPr>
+  </w:style>
+  <w:style w:type="character" w:customStyle="1" w:styleId="HeaderChar">
+    <w:name w:val="Header Char"/>
+    <w:basedOn w:val="DefaultParagraphFont"/>
+    <w:link w:val="Header"/>
+    <w:uiPriority w:val="99"/>
+    <w:rsid w:val="00493EC9"/>
+    <w:rPr>
+      <w:rFonts w:ascii="Times New Roman" w:eastAsia="Times New Roman" w:hAnsi="Times New Roman" w:cs="Times New Roman"/>
+      <w:color w:val="000000"/>
+      <w:kern w:val="0"/>
+      <w:sz w:val="24"/>
+      <w:lang w:val="en-ID" w:eastAsia="en-ID"/>
+      <w14:ligatures w14:val="none"/>
+    </w:rPr>
+  </w:style>
+  <w:style w:type="character" w:customStyle="1" w:styleId="Heading1Char">
+    <w:name w:val="Heading 1 Char"/>
+    <w:basedOn w:val="DefaultParagraphFont"/>
+    <w:link w:val="Heading1"/>
+    <w:uiPriority w:val="9"/>
+    <w:rsid w:val="00881185"/>
+    <w:rPr>
+      <w:rFonts w:ascii="Times New Roman" w:eastAsiaTheme="majorEastAsia" w:hAnsi="Times New Roman" w:cstheme="majorBidi"/>
+      <w:b/>
+      <w:kern w:val="0"/>
+      <w:sz w:val="28"/>
+      <w:szCs w:val="40"/>
+      <w:lang w:val="en-ID" w:eastAsia="en-ID"/>
+      <w14:ligatures w14:val="none"/>
+    </w:rPr>
+  </w:style>
+  <w:style w:type="paragraph" w:styleId="Footer">
+    <w:name w:val="footer"/>
+    <w:basedOn w:val="Normal"/>
+    <w:link w:val="FooterChar"/>
+    <w:uiPriority w:val="99"/>
+    <w:rsid w:val="00C302EC"/>
+    <w:pPr>
+      <w:tabs>
+        <w:tab w:val="center" w:pos="4513"/>
+        <w:tab w:val="right" w:pos="9026"/>
+      </w:tabs>
+      <w:spacing w:line="240" w:lineRule="auto"/>
+    </w:pPr>
+  </w:style>
+  <w:style w:type="character" w:customStyle="1" w:styleId="FooterChar">
+    <w:name w:val="Footer Char"/>
+    <w:basedOn w:val="DefaultParagraphFont"/>
+    <w:link w:val="Footer"/>
+    <w:uiPriority w:val="99"/>
+    <w:rsid w:val="00C302EC"/>
+    <w:rPr>
+      <w:rFonts w:ascii="Times New Roman" w:eastAsia="Times New Roman" w:hAnsi="Times New Roman" w:cs="Times New Roman"/>
+      <w:color w:val="000000"/>
+      <w:kern w:val="0"/>
+      <w:sz w:val="24"/>
+      <w:lang w:val="en-ID" w:eastAsia="en-ID"/>
+      <w14:ligatures w14:val="none"/>
+    </w:rPr>
+  </w:style>
+  <w:style w:type="paragraph" w:styleId="TOCHeading">
+    <w:name w:val="TOC Heading"/>
+    <w:basedOn w:val="Heading1"/>
+    <w:next w:val="Normal"/>
+    <w:uiPriority w:val="39"/>
+    <w:unhideWhenUsed/>
+    <w:qFormat/>
+    <w:rsid w:val="00CF6F66"/>
+    <w:pPr>
+      <w:spacing w:before="240" w:after="0" w:line="259" w:lineRule="auto"/>
+      <w:ind w:left="0" w:right="0" w:firstLine="0"/>
+      <w:jc w:val="left"/>
+      <w:outlineLvl w:val="9"/>
+    </w:pPr>
+    <w:rPr>
+      <w:rFonts w:asciiTheme="majorHAnsi" w:hAnsiTheme="majorHAnsi"/>
+      <w:b w:val="0"/>
+      <w:color w:val="2F5496" w:themeColor="accent1" w:themeShade="BF"/>
+      <w:sz w:val="32"/>
+      <w:szCs w:val="32"/>
+      <w:lang w:val="id-ID" w:eastAsia="id-ID"/>
+    </w:rPr>
+  </w:style>
+  <w:style w:type="paragraph" w:styleId="TOC1">
+    <w:name w:val="toc 1"/>
+    <w:basedOn w:val="Normal"/>
+    <w:next w:val="Normal"/>
+    <w:autoRedefine/>
+    <w:uiPriority w:val="39"/>
+    <w:unhideWhenUsed/>
+    <w:rsid w:val="00CF6F66"/>
+    <w:pPr>
+      <w:spacing w:after="100"/>
+      <w:ind w:left="0"/>
+    </w:pPr>
+  </w:style>
+  <w:style w:type="character" w:styleId="Hyperlink">
+    <w:name w:val="Hyperlink"/>
+    <w:basedOn w:val="DefaultParagraphFont"/>
+    <w:uiPriority w:val="99"/>
+    <w:unhideWhenUsed/>
+    <w:rsid w:val="00CF6F66"/>
+    <w:rPr>
+      <w:color w:val="0563C1" w:themeColor="hyperlink"/>
+      <w:u w:val="single"/>
     </w:rPr>
   </w:style>
 </w:styles>
@@ -772,4 +2866,16 @@
     </a:ext>
   </a:extLst>
 </a:theme>
+</file>
+
+<file path=customXml/item1.xml><?xml version="1.0" encoding="utf-8"?>
+<b:Sources xmlns:b="http://schemas.openxmlformats.org/officeDocument/2006/bibliography" xmlns="http://schemas.openxmlformats.org/officeDocument/2006/bibliography" SelectedStyle="\APASixthEditionOfficeOnline.xsl" StyleName="APA" Version="6"/>
+</file>
+
+<file path=customXml/itemProps1.xml><?xml version="1.0" encoding="utf-8"?>
+<ds:datastoreItem xmlns:ds="http://schemas.openxmlformats.org/officeDocument/2006/customXml" ds:itemID="{782AD2F9-A915-4EB6-93ED-83C093813E0C}">
+  <ds:schemaRefs>
+    <ds:schemaRef ds:uri="http://schemas.openxmlformats.org/officeDocument/2006/bibliography"/>
+  </ds:schemaRefs>
+</ds:datastoreItem>
 </file>
</xml_diff>